<commit_message>
Email enviado, falta formulario para actualizar contraseña
</commit_message>
<xml_diff>
--- a/tesis/public/Lista_Tesis.docx
+++ b/tesis/public/Lista_Tesis.docx
@@ -493,49 +493,6 @@
             <w:r>
               <w:rPr/>
               <w:t xml:space="preserve">Revisor</w:t>
-            </w:r>
-          </w:p>
-        </w:tc>
-      </w:tr>
-      <w:tr>
-        <w:trPr/>
-        <w:tc>
-          <w:tcPr/>
-          <w:p>
-            <w:pPr/>
-            <w:r>
-              <w:rPr/>
-              <w:t xml:space="preserve">Tesis</w:t>
-            </w:r>
-          </w:p>
-        </w:tc>
-        <w:tc>
-          <w:tcPr/>
-          <w:p>
-            <w:pPr/>
-            <w:r>
-              <w:rPr/>
-              <w:t xml:space="preserve">Tesis 56</w:t>
-            </w:r>
-          </w:p>
-        </w:tc>
-        <w:tc>
-          <w:tcPr/>
-          <w:p>
-            <w:pPr/>
-            <w:r>
-              <w:rPr/>
-              <w:t xml:space="preserve">En desarrollo</w:t>
-            </w:r>
-          </w:p>
-        </w:tc>
-        <w:tc>
-          <w:tcPr/>
-          <w:p>
-            <w:pPr/>
-            <w:r>
-              <w:rPr/>
-              <w:t xml:space="preserve">Profesor Guia</w:t>
             </w:r>
           </w:p>
         </w:tc>

</xml_diff>

<commit_message>
vistas de index para bitacoras de tesis
</commit_message>
<xml_diff>
--- a/tesis/public/Lista_Tesis.docx
+++ b/tesis/public/Lista_Tesis.docx
@@ -536,6 +536,49 @@
             <w:r>
               <w:rPr/>
               <w:t xml:space="preserve">Profesor Guia</w:t>
+            </w:r>
+          </w:p>
+        </w:tc>
+      </w:tr>
+      <w:tr>
+        <w:trPr/>
+        <w:tc>
+          <w:tcPr/>
+          <w:p>
+            <w:pPr/>
+            <w:r>
+              <w:rPr/>
+              <w:t xml:space="preserve">Tesis</w:t>
+            </w:r>
+          </w:p>
+        </w:tc>
+        <w:tc>
+          <w:tcPr/>
+          <w:p>
+            <w:pPr/>
+            <w:r>
+              <w:rPr/>
+              <w:t xml:space="preserve">Tesis60</w:t>
+            </w:r>
+          </w:p>
+        </w:tc>
+        <w:tc>
+          <w:tcPr/>
+          <w:p>
+            <w:pPr/>
+            <w:r>
+              <w:rPr/>
+              <w:t xml:space="preserve">En desarrollo</w:t>
+            </w:r>
+          </w:p>
+        </w:tc>
+        <w:tc>
+          <w:tcPr/>
+          <w:p>
+            <w:pPr/>
+            <w:r>
+              <w:rPr/>
+              <w:t xml:space="preserve">Coguia</w:t>
             </w:r>
           </w:p>
         </w:tc>

</xml_diff>

<commit_message>
Actualizacion de requeriimentos de Tesis
</commit_message>
<xml_diff>
--- a/tesis/public/Lista_Tesis.docx
+++ b/tesis/public/Lista_Tesis.docx
@@ -602,6 +602,49 @@
             <w:r>
               <w:rPr/>
               <w:t xml:space="preserve">Tesis61</w:t>
+            </w:r>
+          </w:p>
+        </w:tc>
+        <w:tc>
+          <w:tcPr/>
+          <w:p>
+            <w:pPr/>
+            <w:r>
+              <w:rPr/>
+              <w:t xml:space="preserve">En desarrollo</w:t>
+            </w:r>
+          </w:p>
+        </w:tc>
+        <w:tc>
+          <w:tcPr/>
+          <w:p>
+            <w:pPr/>
+            <w:r>
+              <w:rPr/>
+              <w:t xml:space="preserve">Profesor Guia</w:t>
+            </w:r>
+          </w:p>
+        </w:tc>
+      </w:tr>
+      <w:tr>
+        <w:trPr/>
+        <w:tc>
+          <w:tcPr/>
+          <w:p>
+            <w:pPr/>
+            <w:r>
+              <w:rPr/>
+              <w:t xml:space="preserve">Tesis</w:t>
+            </w:r>
+          </w:p>
+        </w:tc>
+        <w:tc>
+          <w:tcPr/>
+          <w:p>
+            <w:pPr/>
+            <w:r>
+              <w:rPr/>
+              <w:t xml:space="preserve">Tesis 101</w:t>
             </w:r>
           </w:p>
         </w:tc>

</xml_diff>

<commit_message>
Cambiando nombre de titulo a vista tesis_profes_comision requerimientos, requerimientos en la matriz de trazabilidad casi listos, solo faltan homes de tipos de usuarios
</commit_message>
<xml_diff>
--- a/tesis/public/Lista_Tesis.docx
+++ b/tesis/public/Lista_Tesis.docx
@@ -85,27 +85,27 @@
             <w:pPr/>
             <w:r>
               <w:rPr/>
-              <w:t xml:space="preserve">Sistema de control</w:t>
-            </w:r>
-          </w:p>
-        </w:tc>
-        <w:tc>
-          <w:tcPr/>
-          <w:p>
-            <w:pPr/>
-            <w:r>
-              <w:rPr/>
-              <w:t xml:space="preserve">Concluida</w:t>
-            </w:r>
-          </w:p>
-        </w:tc>
-        <w:tc>
-          <w:tcPr/>
-          <w:p>
-            <w:pPr/>
-            <w:r>
-              <w:rPr/>
-              <w:t xml:space="preserve">Profesor Guia</w:t>
+              <w:t xml:space="preserve">Desarrollo modelo de optimización en java</w:t>
+            </w:r>
+          </w:p>
+        </w:tc>
+        <w:tc>
+          <w:tcPr/>
+          <w:p>
+            <w:pPr/>
+            <w:r>
+              <w:rPr/>
+              <w:t xml:space="preserve">En desarrollo</w:t>
+            </w:r>
+          </w:p>
+        </w:tc>
+        <w:tc>
+          <w:tcPr/>
+          <w:p>
+            <w:pPr/>
+            <w:r>
+              <w:rPr/>
+              <w:t xml:space="preserve">Revisor</w:t>
             </w:r>
           </w:p>
         </w:tc>
@@ -118,37 +118,37 @@
             <w:pPr/>
             <w:r>
               <w:rPr/>
-              <w:t xml:space="preserve">Memoria</w:t>
-            </w:r>
-          </w:p>
-        </w:tc>
-        <w:tc>
-          <w:tcPr/>
-          <w:p>
-            <w:pPr/>
-            <w:r>
-              <w:rPr/>
-              <w:t xml:space="preserve">Aplicacion en Ionix para ed fisica</w:t>
-            </w:r>
-          </w:p>
-        </w:tc>
-        <w:tc>
-          <w:tcPr/>
-          <w:p>
-            <w:pPr/>
-            <w:r>
-              <w:rPr/>
-              <w:t xml:space="preserve">En desarrollo</w:t>
-            </w:r>
-          </w:p>
-        </w:tc>
-        <w:tc>
-          <w:tcPr/>
-          <w:p>
-            <w:pPr/>
-            <w:r>
-              <w:rPr/>
-              <w:t xml:space="preserve">Profesor Guia</w:t>
+              <w:t xml:space="preserve">Tesis</w:t>
+            </w:r>
+          </w:p>
+        </w:tc>
+        <w:tc>
+          <w:tcPr/>
+          <w:p>
+            <w:pPr/>
+            <w:r>
+              <w:rPr/>
+              <w:t xml:space="preserve">Tesis03</w:t>
+            </w:r>
+          </w:p>
+        </w:tc>
+        <w:tc>
+          <w:tcPr/>
+          <w:p>
+            <w:pPr/>
+            <w:r>
+              <w:rPr/>
+              <w:t xml:space="preserve">Concluida</w:t>
+            </w:r>
+          </w:p>
+        </w:tc>
+        <w:tc>
+          <w:tcPr/>
+          <w:p>
+            <w:pPr/>
+            <w:r>
+              <w:rPr/>
+              <w:t xml:space="preserve">Revisor</w:t>
             </w:r>
           </w:p>
         </w:tc>
@@ -171,7 +171,7 @@
             <w:pPr/>
             <w:r>
               <w:rPr/>
-              <w:t xml:space="preserve">Sistema de inventario UCM</w:t>
+              <w:t xml:space="preserve">Realizando limpieza de datos sobre BI</w:t>
             </w:r>
           </w:p>
         </w:tc>
@@ -191,7 +191,7 @@
             <w:pPr/>
             <w:r>
               <w:rPr/>
-              <w:t xml:space="preserve">Profesor Guia</w:t>
+              <w:t xml:space="preserve">Revisor</w:t>
             </w:r>
           </w:p>
         </w:tc>
@@ -214,27 +214,27 @@
             <w:pPr/>
             <w:r>
               <w:rPr/>
-              <w:t xml:space="preserve">Desarrollo modelo de optimización en java</w:t>
-            </w:r>
-          </w:p>
-        </w:tc>
-        <w:tc>
-          <w:tcPr/>
-          <w:p>
-            <w:pPr/>
-            <w:r>
-              <w:rPr/>
-              <w:t xml:space="preserve">En desarrollo</w:t>
-            </w:r>
-          </w:p>
-        </w:tc>
-        <w:tc>
-          <w:tcPr/>
-          <w:p>
-            <w:pPr/>
-            <w:r>
-              <w:rPr/>
-              <w:t xml:space="preserve">Revisor</w:t>
+              <w:t xml:space="preserve">Desarrollo aplicacion movil en Android</w:t>
+            </w:r>
+          </w:p>
+        </w:tc>
+        <w:tc>
+          <w:tcPr/>
+          <w:p>
+            <w:pPr/>
+            <w:r>
+              <w:rPr/>
+              <w:t xml:space="preserve">Concluida</w:t>
+            </w:r>
+          </w:p>
+        </w:tc>
+        <w:tc>
+          <w:tcPr/>
+          <w:p>
+            <w:pPr/>
+            <w:r>
+              <w:rPr/>
+              <w:t xml:space="preserve">Coguia</w:t>
             </w:r>
           </w:p>
         </w:tc>
@@ -257,7 +257,7 @@
             <w:pPr/>
             <w:r>
               <w:rPr/>
-              <w:t xml:space="preserve">Tesis03</w:t>
+              <w:t xml:space="preserve">Tesis10</w:t>
             </w:r>
           </w:p>
         </w:tc>
@@ -290,27 +290,27 @@
             <w:pPr/>
             <w:r>
               <w:rPr/>
-              <w:t xml:space="preserve">Tesis</w:t>
-            </w:r>
-          </w:p>
-        </w:tc>
-        <w:tc>
-          <w:tcPr/>
-          <w:p>
-            <w:pPr/>
-            <w:r>
-              <w:rPr/>
-              <w:t xml:space="preserve">Realizando limpieza de datos sobre BI</w:t>
-            </w:r>
-          </w:p>
-        </w:tc>
-        <w:tc>
-          <w:tcPr/>
-          <w:p>
-            <w:pPr/>
-            <w:r>
-              <w:rPr/>
-              <w:t xml:space="preserve">Concluida</w:t>
+              <w:t xml:space="preserve">Memoria</w:t>
+            </w:r>
+          </w:p>
+        </w:tc>
+        <w:tc>
+          <w:tcPr/>
+          <w:p>
+            <w:pPr/>
+            <w:r>
+              <w:rPr/>
+              <w:t xml:space="preserve">Visualizacion de UCM en 3D</w:t>
+            </w:r>
+          </w:p>
+        </w:tc>
+        <w:tc>
+          <w:tcPr/>
+          <w:p>
+            <w:pPr/>
+            <w:r>
+              <w:rPr/>
+              <w:t xml:space="preserve">En desarrollo</w:t>
             </w:r>
           </w:p>
         </w:tc>
@@ -343,17 +343,17 @@
             <w:pPr/>
             <w:r>
               <w:rPr/>
-              <w:t xml:space="preserve">Desarrollo aplicacion movil en Android</w:t>
-            </w:r>
-          </w:p>
-        </w:tc>
-        <w:tc>
-          <w:tcPr/>
-          <w:p>
-            <w:pPr/>
-            <w:r>
-              <w:rPr/>
-              <w:t xml:space="preserve">Concluida</w:t>
+              <w:t xml:space="preserve">Tesis60</w:t>
+            </w:r>
+          </w:p>
+        </w:tc>
+        <w:tc>
+          <w:tcPr/>
+          <w:p>
+            <w:pPr/>
+            <w:r>
+              <w:rPr/>
+              <w:t xml:space="preserve">En desarrollo</w:t>
             </w:r>
           </w:p>
         </w:tc>
@@ -364,307 +364,6 @@
             <w:r>
               <w:rPr/>
               <w:t xml:space="preserve">Coguia</w:t>
-            </w:r>
-          </w:p>
-        </w:tc>
-      </w:tr>
-      <w:tr>
-        <w:trPr/>
-        <w:tc>
-          <w:tcPr/>
-          <w:p>
-            <w:pPr/>
-            <w:r>
-              <w:rPr/>
-              <w:t xml:space="preserve">Tesis</w:t>
-            </w:r>
-          </w:p>
-        </w:tc>
-        <w:tc>
-          <w:tcPr/>
-          <w:p>
-            <w:pPr/>
-            <w:r>
-              <w:rPr/>
-              <w:t xml:space="preserve">Aplicando API REST a proyecto UCM</w:t>
-            </w:r>
-          </w:p>
-        </w:tc>
-        <w:tc>
-          <w:tcPr/>
-          <w:p>
-            <w:pPr/>
-            <w:r>
-              <w:rPr/>
-              <w:t xml:space="preserve">Concluida</w:t>
-            </w:r>
-          </w:p>
-        </w:tc>
-        <w:tc>
-          <w:tcPr/>
-          <w:p>
-            <w:pPr/>
-            <w:r>
-              <w:rPr/>
-              <w:t xml:space="preserve">Profesor Guia</w:t>
-            </w:r>
-          </w:p>
-        </w:tc>
-      </w:tr>
-      <w:tr>
-        <w:trPr/>
-        <w:tc>
-          <w:tcPr/>
-          <w:p>
-            <w:pPr/>
-            <w:r>
-              <w:rPr/>
-              <w:t xml:space="preserve">Tesis</w:t>
-            </w:r>
-          </w:p>
-        </w:tc>
-        <w:tc>
-          <w:tcPr/>
-          <w:p>
-            <w:pPr/>
-            <w:r>
-              <w:rPr/>
-              <w:t xml:space="preserve">Tesis10</w:t>
-            </w:r>
-          </w:p>
-        </w:tc>
-        <w:tc>
-          <w:tcPr/>
-          <w:p>
-            <w:pPr/>
-            <w:r>
-              <w:rPr/>
-              <w:t xml:space="preserve">Concluida</w:t>
-            </w:r>
-          </w:p>
-        </w:tc>
-        <w:tc>
-          <w:tcPr/>
-          <w:p>
-            <w:pPr/>
-            <w:r>
-              <w:rPr/>
-              <w:t xml:space="preserve">Revisor</w:t>
-            </w:r>
-          </w:p>
-        </w:tc>
-      </w:tr>
-      <w:tr>
-        <w:trPr/>
-        <w:tc>
-          <w:tcPr/>
-          <w:p>
-            <w:pPr/>
-            <w:r>
-              <w:rPr/>
-              <w:t xml:space="preserve">Memoria</w:t>
-            </w:r>
-          </w:p>
-        </w:tc>
-        <w:tc>
-          <w:tcPr/>
-          <w:p>
-            <w:pPr/>
-            <w:r>
-              <w:rPr/>
-              <w:t xml:space="preserve">Visualizacion de UCM en 3D</w:t>
-            </w:r>
-          </w:p>
-        </w:tc>
-        <w:tc>
-          <w:tcPr/>
-          <w:p>
-            <w:pPr/>
-            <w:r>
-              <w:rPr/>
-              <w:t xml:space="preserve">En desarrollo</w:t>
-            </w:r>
-          </w:p>
-        </w:tc>
-        <w:tc>
-          <w:tcPr/>
-          <w:p>
-            <w:pPr/>
-            <w:r>
-              <w:rPr/>
-              <w:t xml:space="preserve">Revisor</w:t>
-            </w:r>
-          </w:p>
-        </w:tc>
-      </w:tr>
-      <w:tr>
-        <w:trPr/>
-        <w:tc>
-          <w:tcPr/>
-          <w:p>
-            <w:pPr/>
-            <w:r>
-              <w:rPr/>
-              <w:t xml:space="preserve">Tesis</w:t>
-            </w:r>
-          </w:p>
-        </w:tc>
-        <w:tc>
-          <w:tcPr/>
-          <w:p>
-            <w:pPr/>
-            <w:r>
-              <w:rPr/>
-              <w:t xml:space="preserve">Tesis 56</w:t>
-            </w:r>
-          </w:p>
-        </w:tc>
-        <w:tc>
-          <w:tcPr/>
-          <w:p>
-            <w:pPr/>
-            <w:r>
-              <w:rPr/>
-              <w:t xml:space="preserve">En desarrollo</w:t>
-            </w:r>
-          </w:p>
-        </w:tc>
-        <w:tc>
-          <w:tcPr/>
-          <w:p>
-            <w:pPr/>
-            <w:r>
-              <w:rPr/>
-              <w:t xml:space="preserve">Profesor Guia</w:t>
-            </w:r>
-          </w:p>
-        </w:tc>
-      </w:tr>
-      <w:tr>
-        <w:trPr/>
-        <w:tc>
-          <w:tcPr/>
-          <w:p>
-            <w:pPr/>
-            <w:r>
-              <w:rPr/>
-              <w:t xml:space="preserve">Tesis</w:t>
-            </w:r>
-          </w:p>
-        </w:tc>
-        <w:tc>
-          <w:tcPr/>
-          <w:p>
-            <w:pPr/>
-            <w:r>
-              <w:rPr/>
-              <w:t xml:space="preserve">Tesis60</w:t>
-            </w:r>
-          </w:p>
-        </w:tc>
-        <w:tc>
-          <w:tcPr/>
-          <w:p>
-            <w:pPr/>
-            <w:r>
-              <w:rPr/>
-              <w:t xml:space="preserve">En desarrollo</w:t>
-            </w:r>
-          </w:p>
-        </w:tc>
-        <w:tc>
-          <w:tcPr/>
-          <w:p>
-            <w:pPr/>
-            <w:r>
-              <w:rPr/>
-              <w:t xml:space="preserve">Coguia</w:t>
-            </w:r>
-          </w:p>
-        </w:tc>
-      </w:tr>
-      <w:tr>
-        <w:trPr/>
-        <w:tc>
-          <w:tcPr/>
-          <w:p>
-            <w:pPr/>
-            <w:r>
-              <w:rPr/>
-              <w:t xml:space="preserve">Tesis</w:t>
-            </w:r>
-          </w:p>
-        </w:tc>
-        <w:tc>
-          <w:tcPr/>
-          <w:p>
-            <w:pPr/>
-            <w:r>
-              <w:rPr/>
-              <w:t xml:space="preserve">Tesis61</w:t>
-            </w:r>
-          </w:p>
-        </w:tc>
-        <w:tc>
-          <w:tcPr/>
-          <w:p>
-            <w:pPr/>
-            <w:r>
-              <w:rPr/>
-              <w:t xml:space="preserve">En desarrollo</w:t>
-            </w:r>
-          </w:p>
-        </w:tc>
-        <w:tc>
-          <w:tcPr/>
-          <w:p>
-            <w:pPr/>
-            <w:r>
-              <w:rPr/>
-              <w:t xml:space="preserve">Profesor Guia</w:t>
-            </w:r>
-          </w:p>
-        </w:tc>
-      </w:tr>
-      <w:tr>
-        <w:trPr/>
-        <w:tc>
-          <w:tcPr/>
-          <w:p>
-            <w:pPr/>
-            <w:r>
-              <w:rPr/>
-              <w:t xml:space="preserve">Tesis</w:t>
-            </w:r>
-          </w:p>
-        </w:tc>
-        <w:tc>
-          <w:tcPr/>
-          <w:p>
-            <w:pPr/>
-            <w:r>
-              <w:rPr/>
-              <w:t xml:space="preserve">Tesis 101</w:t>
-            </w:r>
-          </w:p>
-        </w:tc>
-        <w:tc>
-          <w:tcPr/>
-          <w:p>
-            <w:pPr/>
-            <w:r>
-              <w:rPr/>
-              <w:t xml:space="preserve">En desarrollo</w:t>
-            </w:r>
-          </w:p>
-        </w:tc>
-        <w:tc>
-          <w:tcPr/>
-          <w:p>
-            <w:pPr/>
-            <w:r>
-              <w:rPr/>
-              <w:t xml:space="preserve">Profesor Guia</w:t>
             </w:r>
           </w:p>
         </w:tc>

</xml_diff>